<commit_message>
-Update for final presentation
</commit_message>
<xml_diff>
--- a/Documentation/Assignment 1/Q 1 and 2.docx
+++ b/Documentation/Assignment 1/Q 1 and 2.docx
@@ -11,6 +11,12 @@
           <w:rFonts w:ascii="Arial" w:hAnsi="Arial" w:cs="Arial"/>
         </w:rPr>
       </w:pPr>
+      <w:bookmarkStart w:id="0" w:name="OLE_LINK1"/>
+      <w:bookmarkStart w:id="1" w:name="OLE_LINK2"/>
+      <w:bookmarkStart w:id="2" w:name="OLE_LINK3"/>
+      <w:bookmarkStart w:id="3" w:name="OLE_LINK4"/>
+      <w:bookmarkStart w:id="4" w:name="OLE_LINK5"/>
+      <w:bookmarkStart w:id="5" w:name="OLE_LINK6"/>
       <w:r>
         <w:rPr>
           <w:rFonts w:ascii="Arial" w:hAnsi="Arial" w:cs="Arial"/>
@@ -58,6 +64,9 @@
           <w:szCs w:val="20"/>
         </w:rPr>
       </w:pPr>
+      <w:bookmarkStart w:id="6" w:name="OLE_LINK7"/>
+      <w:bookmarkStart w:id="7" w:name="OLE_LINK8"/>
+      <w:bookmarkStart w:id="8" w:name="OLE_LINK9"/>
       <w:r>
         <w:rPr>
           <w:rFonts w:ascii="Arial" w:hAnsi="Arial" w:cs="Arial"/>
@@ -136,6 +145,45 @@
     <w:p>
       <w:pPr>
         <w:pStyle w:val="ListParagraph"/>
+        <w:tabs>
+          <w:tab w:val="left" w:pos="360"/>
+        </w:tabs>
+        <w:spacing w:after="0" w:line="240" w:lineRule="auto"/>
+        <w:rPr>
+          <w:rFonts w:ascii="Arial" w:hAnsi="Arial" w:cs="Arial"/>
+          <w:sz w:val="20"/>
+          <w:szCs w:val="20"/>
+        </w:rPr>
+      </w:pPr>
+      <w:hyperlink r:id="rId8" w:history="1">
+        <w:r>
+          <w:rPr>
+            <w:rStyle w:val="Hyperlink"/>
+            <w:rFonts w:ascii="Arial" w:hAnsi="Arial" w:cs="Arial"/>
+            <w:sz w:val="20"/>
+            <w:szCs w:val="20"/>
+          </w:rPr>
+          <w:t>https://github.com/frizzle101101/ElevatorProjectESE2018</w:t>
+        </w:r>
+      </w:hyperlink>
+    </w:p>
+    <w:p>
+      <w:pPr>
+        <w:pStyle w:val="ListParagraph"/>
+        <w:tabs>
+          <w:tab w:val="left" w:pos="360"/>
+        </w:tabs>
+        <w:spacing w:after="0" w:line="240" w:lineRule="auto"/>
+        <w:rPr>
+          <w:rFonts w:ascii="Arial" w:hAnsi="Arial" w:cs="Arial"/>
+          <w:sz w:val="20"/>
+          <w:szCs w:val="20"/>
+        </w:rPr>
+      </w:pPr>
+    </w:p>
+    <w:p>
+      <w:pPr>
+        <w:pStyle w:val="ListParagraph"/>
         <w:numPr>
           <w:ilvl w:val="0"/>
           <w:numId w:val="2"/>
@@ -174,7 +222,7 @@
         </w:rPr>
         <w:t xml:space="preserve">‘Hello World’ found at </w:t>
       </w:r>
-      <w:hyperlink r:id="rId8" w:history="1">
+      <w:hyperlink r:id="rId9" w:history="1">
         <w:r>
           <w:rPr>
             <w:rStyle w:val="Hyperlink"/>
@@ -419,7 +467,13 @@
         </w:numPr>
       </w:pPr>
       <w:r>
-        <w:t>There is only one master branch, it is considered the definitive branch. A branch is a copy of the master branch. It is a safe environment to make changes and experiment before merging back into the master branch.</w:t>
+        <w:t xml:space="preserve">There is only one master branch, it is considered the definitive branch. </w:t>
+      </w:r>
+      <w:r>
+        <w:t>The base of a branch points to a commit on another branch. Often a branch is created from master.</w:t>
+      </w:r>
+      <w:r>
+        <w:t xml:space="preserve"> It is a safe environment to make changes and experiment before merging back into the master branch.</w:t>
       </w:r>
     </w:p>
     <w:p>
@@ -431,7 +485,22 @@
         </w:numPr>
       </w:pPr>
       <w:r>
-        <w:t>A commit is a saved change to your branch (not master branch). The commit message is important because it describes what was changed and why, this makes it easier for others to follow your code.</w:t>
+        <w:t xml:space="preserve">A commit is a </w:t>
+      </w:r>
+      <w:r>
+        <w:t xml:space="preserve">local </w:t>
+      </w:r>
+      <w:r>
+        <w:t xml:space="preserve">saved change to </w:t>
+      </w:r>
+      <w:r>
+        <w:t>a branch</w:t>
+      </w:r>
+      <w:r>
+        <w:t>. The commit message is important because it describes what was changed and why, this makes it easier for others to follow your code.</w:t>
+      </w:r>
+      <w:r>
+        <w:t xml:space="preserve"> You must push the local branch to make code changes available to other contributors.</w:t>
       </w:r>
     </w:p>
     <w:p>
@@ -443,7 +512,13 @@
         </w:numPr>
       </w:pPr>
       <w:r>
-        <w:t>After you commit changes in the branch you are working on you can create a pull request. This is a request to merge your branch to the master and notifies teammates to review your branch before it is merged.</w:t>
+        <w:t xml:space="preserve">After you </w:t>
+      </w:r>
+      <w:r>
+        <w:t>make</w:t>
+      </w:r>
+      <w:r>
+        <w:t xml:space="preserve"> changes in the branch you are working on you can create a pull request. This is a request to merge your branch to the master and notifies teammates to review your branch before it is merged.</w:t>
       </w:r>
     </w:p>
     <w:p>
@@ -492,7 +567,7 @@
           <w:lang w:val="en-US"/>
         </w:rPr>
       </w:pPr>
-      <w:hyperlink r:id="rId9" w:history="1">
+      <w:hyperlink r:id="rId10" w:history="1">
         <w:r>
           <w:rPr>
             <w:rStyle w:val="Hyperlink"/>
@@ -504,16 +579,25 @@
           <w:t>https://github.com/shawna-s/hello-world.git</w:t>
         </w:r>
       </w:hyperlink>
+      <w:bookmarkEnd w:id="6"/>
+      <w:bookmarkEnd w:id="7"/>
+      <w:bookmarkEnd w:id="8"/>
     </w:p>
     <w:p>
       <w:pPr>
         <w:pStyle w:val="ListParagraph"/>
       </w:pPr>
-      <w:bookmarkStart w:id="0" w:name="_GoBack"/>
+      <w:bookmarkStart w:id="9" w:name="_GoBack"/>
       <w:bookmarkEnd w:id="0"/>
+      <w:bookmarkEnd w:id="1"/>
+      <w:bookmarkEnd w:id="2"/>
+      <w:bookmarkEnd w:id="3"/>
+      <w:bookmarkEnd w:id="4"/>
+      <w:bookmarkEnd w:id="5"/>
+      <w:bookmarkEnd w:id="9"/>
     </w:p>
     <w:sectPr>
-      <w:headerReference w:type="default" r:id="rId10"/>
+      <w:headerReference w:type="default" r:id="rId11"/>
       <w:pgSz w:w="12240" w:h="15840"/>
       <w:pgMar w:top="1440" w:right="1440" w:bottom="1440" w:left="1440" w:header="720" w:footer="720" w:gutter="0"/>
       <w:cols w:space="720"/>
@@ -580,10 +664,7 @@
       <w:pStyle w:val="Header"/>
     </w:pPr>
     <w:r>
-      <w:t>S</w:t>
-    </w:r>
-    <w:r>
-      <w:t>ENG73000</w:t>
+      <w:t>SENG73000</w:t>
     </w:r>
     <w:r>
       <w:ptab w:relativeTo="margin" w:alignment="center" w:leader="none"/>

</xml_diff>